<commit_message>
C2 2.2.3 A Experimental methodologies added
</commit_message>
<xml_diff>
--- a/C2/2.2.3.docx
+++ b/C2/2.2.3.docx
@@ -7,37 +7,31 @@
         <w:pStyle w:val="Default"/>
         <w:rPr>
           <w:rFonts w:ascii="Times New Roman" w:hAnsi="Times New Roman" w:cs="Times New Roman"/>
+        </w:rPr>
+      </w:pPr>
+      <w:r>
+        <w:rPr>
+          <w:rFonts w:ascii="Times New Roman" w:hAnsi="Times New Roman" w:cs="Times New Roman"/>
           <w:b/>
           <w:bCs/>
         </w:rPr>
-      </w:pPr>
-      <w:r>
+        <w:t xml:space="preserve">2.2.3. Quality of Experiments (15) </w:t>
+      </w:r>
+    </w:p>
+    <w:p>
+      <w:pPr>
+        <w:pStyle w:val="Default"/>
         <w:rPr>
           <w:rFonts w:ascii="Times New Roman" w:hAnsi="Times New Roman" w:cs="Times New Roman"/>
           <w:b/>
           <w:bCs/>
         </w:rPr>
-        <w:t xml:space="preserve">2.2.3. Quality of Experiments (15) </w:t>
-      </w:r>
-    </w:p>
-    <w:p>
-      <w:pPr>
-        <w:pStyle w:val="Default"/>
-        <w:rPr>
-          <w:rFonts w:ascii="Times New Roman" w:hAnsi="Times New Roman" w:cs="Times New Roman"/>
-        </w:rPr>
-      </w:pPr>
-    </w:p>
-    <w:p>
-      <w:pPr>
-        <w:pStyle w:val="Default"/>
-        <w:rPr>
-          <w:rFonts w:ascii="Times New Roman" w:hAnsi="Times New Roman" w:cs="Times New Roman"/>
-        </w:rPr>
-      </w:pPr>
-      <w:r>
-        <w:rPr>
-          <w:rFonts w:ascii="Times New Roman" w:hAnsi="Times New Roman" w:cs="Times New Roman"/>
+      </w:pPr>
+      <w:r>
+        <w:rPr>
+          <w:rFonts w:ascii="Times New Roman" w:hAnsi="Times New Roman" w:cs="Times New Roman"/>
+          <w:b/>
+          <w:bCs/>
         </w:rPr>
         <w:t xml:space="preserve">A. Experimental methodologies (05) </w:t>
       </w:r>
@@ -45,14 +39,1068 @@
     <w:p>
       <w:pPr>
         <w:pStyle w:val="Default"/>
-        <w:rPr>
-          <w:rFonts w:ascii="Times New Roman" w:hAnsi="Times New Roman" w:cs="Times New Roman"/>
-        </w:rPr>
-      </w:pPr>
-      <w:r>
-        <w:rPr>
-          <w:rFonts w:ascii="Times New Roman" w:hAnsi="Times New Roman" w:cs="Times New Roman"/>
-        </w:rPr>
+        <w:jc w:val="both"/>
+        <w:rPr>
+          <w:rFonts w:ascii="Times New Roman" w:hAnsi="Times New Roman" w:cs="Times New Roman"/>
+        </w:rPr>
+      </w:pPr>
+      <w:r>
+        <w:rPr>
+          <w:rFonts w:ascii="Times New Roman" w:hAnsi="Times New Roman" w:cs="Times New Roman"/>
+        </w:rPr>
+        <w:t xml:space="preserve">Maharashtra State Board of Technical Education, (MSBTE) Mumbai, is autonomous body of state of Maharashtra. MSBTE </w:t>
+      </w:r>
+      <w:r>
+        <w:rPr>
+          <w:rFonts w:ascii="Times New Roman" w:hAnsi="Times New Roman" w:cs="Times New Roman"/>
+        </w:rPr>
+        <w:t xml:space="preserve">has designed laboratory manuals for most of the subject in curriculum. The “I” Scheme laboratory manuals are designed so that </w:t>
+      </w:r>
+      <w:r>
+        <w:rPr>
+          <w:rFonts w:ascii="Times New Roman" w:hAnsi="Times New Roman" w:cs="Times New Roman"/>
+        </w:rPr>
+        <w:t>practical</w:t>
+      </w:r>
+      <w:r>
+        <w:rPr>
+          <w:rFonts w:ascii="Times New Roman" w:hAnsi="Times New Roman" w:cs="Times New Roman"/>
+        </w:rPr>
+        <w:t xml:space="preserve"> of subject should focus on </w:t>
+      </w:r>
+      <w:r>
+        <w:rPr>
+          <w:rFonts w:ascii="Times New Roman" w:hAnsi="Times New Roman" w:cs="Times New Roman"/>
+        </w:rPr>
+        <w:t xml:space="preserve">outcomes. </w:t>
+      </w:r>
+      <w:r>
+        <w:rPr>
+          <w:rFonts w:ascii="Times New Roman" w:hAnsi="Times New Roman" w:cs="Times New Roman"/>
+        </w:rPr>
+        <w:t xml:space="preserve">These manuals are designed to help all </w:t>
+      </w:r>
+      <w:r>
+        <w:rPr>
+          <w:rFonts w:ascii="Times New Roman" w:hAnsi="Times New Roman" w:cs="Times New Roman"/>
+        </w:rPr>
+        <w:t>stakeholders</w:t>
+      </w:r>
+      <w:r>
+        <w:rPr>
+          <w:rFonts w:ascii="Times New Roman" w:hAnsi="Times New Roman" w:cs="Times New Roman"/>
+        </w:rPr>
+        <w:t>, especially students, teachers and instructors to develop pre-determined outcomes in the students.</w:t>
+      </w:r>
+      <w:r>
+        <w:rPr>
+          <w:rFonts w:ascii="Times New Roman" w:hAnsi="Times New Roman" w:cs="Times New Roman"/>
+        </w:rPr>
+        <w:t xml:space="preserve"> Generally, Experiments are conducted in group of </w:t>
+      </w:r>
+      <w:r>
+        <w:rPr>
+          <w:rFonts w:ascii="Times New Roman" w:hAnsi="Times New Roman" w:cs="Times New Roman"/>
+        </w:rPr>
+        <w:t>3</w:t>
+      </w:r>
+      <w:r>
+        <w:rPr>
+          <w:rFonts w:ascii="Times New Roman" w:hAnsi="Times New Roman" w:cs="Times New Roman"/>
+        </w:rPr>
+        <w:t xml:space="preserve"> to </w:t>
+      </w:r>
+      <w:r>
+        <w:rPr>
+          <w:rFonts w:ascii="Times New Roman" w:hAnsi="Times New Roman" w:cs="Times New Roman"/>
+        </w:rPr>
+        <w:t>4</w:t>
+      </w:r>
+      <w:r>
+        <w:rPr>
+          <w:rFonts w:ascii="Times New Roman" w:hAnsi="Times New Roman" w:cs="Times New Roman"/>
+        </w:rPr>
+        <w:t xml:space="preserve"> students. </w:t>
+      </w:r>
+      <w:r>
+        <w:rPr>
+          <w:rFonts w:ascii="Times New Roman" w:hAnsi="Times New Roman" w:cs="Times New Roman"/>
+        </w:rPr>
+        <w:t>For practical purpose, batch size of 20 students in a batch is considered.</w:t>
+      </w:r>
+      <w:r>
+        <w:rPr>
+          <w:rFonts w:ascii="Times New Roman" w:hAnsi="Times New Roman" w:cs="Times New Roman"/>
+        </w:rPr>
+        <w:t xml:space="preserve"> </w:t>
+      </w:r>
+      <w:r>
+        <w:rPr>
+          <w:rFonts w:ascii="Times New Roman" w:hAnsi="Times New Roman" w:cs="Times New Roman"/>
+        </w:rPr>
+        <w:t>While performing experiments, special focus is given so that s</w:t>
+      </w:r>
+      <w:r>
+        <w:rPr>
+          <w:rFonts w:ascii="Times New Roman" w:hAnsi="Times New Roman" w:cs="Times New Roman"/>
+        </w:rPr>
+        <w:t xml:space="preserve">kills in </w:t>
+      </w:r>
+      <w:r>
+        <w:rPr>
+          <w:rFonts w:ascii="Times New Roman" w:hAnsi="Times New Roman" w:cs="Times New Roman"/>
+        </w:rPr>
+        <w:t>c</w:t>
+      </w:r>
+      <w:r>
+        <w:rPr>
+          <w:rFonts w:ascii="Times New Roman" w:hAnsi="Times New Roman" w:cs="Times New Roman"/>
+        </w:rPr>
+        <w:t xml:space="preserve">ognitive domain, </w:t>
+      </w:r>
+      <w:r>
+        <w:rPr>
+          <w:rFonts w:ascii="Times New Roman" w:hAnsi="Times New Roman" w:cs="Times New Roman"/>
+        </w:rPr>
+        <w:t>psychomotor</w:t>
+      </w:r>
+      <w:r>
+        <w:rPr>
+          <w:rFonts w:ascii="Times New Roman" w:hAnsi="Times New Roman" w:cs="Times New Roman"/>
+        </w:rPr>
+        <w:t xml:space="preserve"> domain and </w:t>
+      </w:r>
+      <w:r>
+        <w:rPr>
+          <w:rFonts w:ascii="Times New Roman" w:hAnsi="Times New Roman" w:cs="Times New Roman"/>
+        </w:rPr>
+        <w:t>affective d</w:t>
+      </w:r>
+      <w:r>
+        <w:rPr>
+          <w:rFonts w:ascii="Times New Roman" w:hAnsi="Times New Roman" w:cs="Times New Roman"/>
+        </w:rPr>
+        <w:t xml:space="preserve">omain are developed in students. As experiments are designed by MBSTE, For each practical, </w:t>
+      </w:r>
+      <w:r>
+        <w:rPr>
+          <w:rFonts w:ascii="Times New Roman" w:hAnsi="Times New Roman" w:cs="Times New Roman"/>
+        </w:rPr>
+        <w:t>following</w:t>
+      </w:r>
+      <w:r>
+        <w:rPr>
+          <w:rFonts w:ascii="Times New Roman" w:hAnsi="Times New Roman" w:cs="Times New Roman"/>
+        </w:rPr>
+        <w:t xml:space="preserve"> (for subject named – Data Structure using </w:t>
+      </w:r>
+      <w:proofErr w:type="gramStart"/>
+      <w:r>
+        <w:rPr>
+          <w:rFonts w:ascii="Times New Roman" w:hAnsi="Times New Roman" w:cs="Times New Roman"/>
+        </w:rPr>
+        <w:t>‘C’ )</w:t>
+      </w:r>
+      <w:proofErr w:type="gramEnd"/>
+      <w:r>
+        <w:rPr>
+          <w:rFonts w:ascii="Times New Roman" w:hAnsi="Times New Roman" w:cs="Times New Roman"/>
+        </w:rPr>
+        <w:t xml:space="preserve"> stages/steps is mentioned in laboratory manual.</w:t>
+      </w:r>
+    </w:p>
+    <w:p>
+      <w:pPr>
+        <w:pStyle w:val="Default"/>
+        <w:numPr>
+          <w:ilvl w:val="0"/>
+          <w:numId w:val="1"/>
+        </w:numPr>
+        <w:jc w:val="both"/>
+        <w:rPr>
+          <w:rFonts w:ascii="Times New Roman" w:hAnsi="Times New Roman" w:cs="Times New Roman"/>
+        </w:rPr>
+      </w:pPr>
+      <w:r>
+        <w:rPr>
+          <w:rFonts w:ascii="Times New Roman" w:hAnsi="Times New Roman" w:cs="Times New Roman"/>
+        </w:rPr>
+        <w:t>Practical Significance</w:t>
+      </w:r>
+    </w:p>
+    <w:p>
+      <w:pPr>
+        <w:pStyle w:val="Default"/>
+        <w:numPr>
+          <w:ilvl w:val="0"/>
+          <w:numId w:val="1"/>
+        </w:numPr>
+        <w:jc w:val="both"/>
+        <w:rPr>
+          <w:rFonts w:ascii="Times New Roman" w:hAnsi="Times New Roman" w:cs="Times New Roman"/>
+        </w:rPr>
+      </w:pPr>
+      <w:r>
+        <w:rPr>
+          <w:rFonts w:ascii="Times New Roman" w:hAnsi="Times New Roman" w:cs="Times New Roman"/>
+        </w:rPr>
+        <w:t>Relevant Program Outcomes</w:t>
+      </w:r>
+    </w:p>
+    <w:p>
+      <w:pPr>
+        <w:pStyle w:val="Default"/>
+        <w:numPr>
+          <w:ilvl w:val="0"/>
+          <w:numId w:val="1"/>
+        </w:numPr>
+        <w:jc w:val="both"/>
+        <w:rPr>
+          <w:rFonts w:ascii="Times New Roman" w:hAnsi="Times New Roman" w:cs="Times New Roman"/>
+        </w:rPr>
+      </w:pPr>
+      <w:r>
+        <w:rPr>
+          <w:rFonts w:ascii="Times New Roman" w:hAnsi="Times New Roman" w:cs="Times New Roman"/>
+        </w:rPr>
+        <w:t>Competency and Practical skills</w:t>
+      </w:r>
+    </w:p>
+    <w:p>
+      <w:pPr>
+        <w:pStyle w:val="Default"/>
+        <w:numPr>
+          <w:ilvl w:val="0"/>
+          <w:numId w:val="1"/>
+        </w:numPr>
+        <w:jc w:val="both"/>
+        <w:rPr>
+          <w:rFonts w:ascii="Times New Roman" w:hAnsi="Times New Roman" w:cs="Times New Roman"/>
+        </w:rPr>
+      </w:pPr>
+      <w:r>
+        <w:rPr>
+          <w:rFonts w:ascii="Times New Roman" w:hAnsi="Times New Roman" w:cs="Times New Roman"/>
+        </w:rPr>
+        <w:t>Relevant Course Outcome(s)</w:t>
+      </w:r>
+    </w:p>
+    <w:p>
+      <w:pPr>
+        <w:pStyle w:val="Default"/>
+        <w:numPr>
+          <w:ilvl w:val="0"/>
+          <w:numId w:val="1"/>
+        </w:numPr>
+        <w:jc w:val="both"/>
+        <w:rPr>
+          <w:rFonts w:ascii="Times New Roman" w:hAnsi="Times New Roman" w:cs="Times New Roman"/>
+        </w:rPr>
+      </w:pPr>
+      <w:r>
+        <w:rPr>
+          <w:rFonts w:ascii="Times New Roman" w:hAnsi="Times New Roman" w:cs="Times New Roman"/>
+        </w:rPr>
+        <w:t>Practical Outcomes(</w:t>
+      </w:r>
+      <w:proofErr w:type="spellStart"/>
+      <w:r>
+        <w:rPr>
+          <w:rFonts w:ascii="Times New Roman" w:hAnsi="Times New Roman" w:cs="Times New Roman"/>
+        </w:rPr>
+        <w:t>PrOs</w:t>
+      </w:r>
+      <w:proofErr w:type="spellEnd"/>
+      <w:r>
+        <w:rPr>
+          <w:rFonts w:ascii="Times New Roman" w:hAnsi="Times New Roman" w:cs="Times New Roman"/>
+        </w:rPr>
+        <w:t>)</w:t>
+      </w:r>
+    </w:p>
+    <w:p>
+      <w:pPr>
+        <w:pStyle w:val="Default"/>
+        <w:numPr>
+          <w:ilvl w:val="0"/>
+          <w:numId w:val="1"/>
+        </w:numPr>
+        <w:jc w:val="both"/>
+        <w:rPr>
+          <w:rFonts w:ascii="Times New Roman" w:hAnsi="Times New Roman" w:cs="Times New Roman"/>
+        </w:rPr>
+      </w:pPr>
+      <w:r>
+        <w:rPr>
+          <w:rFonts w:ascii="Times New Roman" w:hAnsi="Times New Roman" w:cs="Times New Roman"/>
+        </w:rPr>
+        <w:t>Relevant Affective domain related Outcomes</w:t>
+      </w:r>
+    </w:p>
+    <w:p>
+      <w:pPr>
+        <w:pStyle w:val="Default"/>
+        <w:numPr>
+          <w:ilvl w:val="0"/>
+          <w:numId w:val="1"/>
+        </w:numPr>
+        <w:jc w:val="both"/>
+        <w:rPr>
+          <w:rFonts w:ascii="Times New Roman" w:hAnsi="Times New Roman" w:cs="Times New Roman"/>
+        </w:rPr>
+      </w:pPr>
+      <w:r>
+        <w:rPr>
+          <w:rFonts w:ascii="Times New Roman" w:hAnsi="Times New Roman" w:cs="Times New Roman"/>
+        </w:rPr>
+        <w:t>Minimum Theoretical Background</w:t>
+      </w:r>
+    </w:p>
+    <w:p>
+      <w:pPr>
+        <w:pStyle w:val="Default"/>
+        <w:numPr>
+          <w:ilvl w:val="0"/>
+          <w:numId w:val="1"/>
+        </w:numPr>
+        <w:jc w:val="both"/>
+        <w:rPr>
+          <w:rFonts w:ascii="Times New Roman" w:hAnsi="Times New Roman" w:cs="Times New Roman"/>
+        </w:rPr>
+      </w:pPr>
+      <w:r>
+        <w:rPr>
+          <w:rFonts w:ascii="Times New Roman" w:hAnsi="Times New Roman" w:cs="Times New Roman"/>
+        </w:rPr>
+        <w:t>Algorithm</w:t>
+      </w:r>
+    </w:p>
+    <w:p>
+      <w:pPr>
+        <w:pStyle w:val="Default"/>
+        <w:numPr>
+          <w:ilvl w:val="0"/>
+          <w:numId w:val="1"/>
+        </w:numPr>
+        <w:jc w:val="both"/>
+        <w:rPr>
+          <w:rFonts w:ascii="Times New Roman" w:hAnsi="Times New Roman" w:cs="Times New Roman"/>
+        </w:rPr>
+      </w:pPr>
+      <w:r>
+        <w:rPr>
+          <w:rFonts w:ascii="Times New Roman" w:hAnsi="Times New Roman" w:cs="Times New Roman"/>
+        </w:rPr>
+        <w:t>Flowchart</w:t>
+      </w:r>
+    </w:p>
+    <w:p>
+      <w:pPr>
+        <w:pStyle w:val="Default"/>
+        <w:numPr>
+          <w:ilvl w:val="0"/>
+          <w:numId w:val="1"/>
+        </w:numPr>
+        <w:jc w:val="both"/>
+        <w:rPr>
+          <w:rFonts w:ascii="Times New Roman" w:hAnsi="Times New Roman" w:cs="Times New Roman"/>
+        </w:rPr>
+      </w:pPr>
+      <w:r>
+        <w:rPr>
+          <w:rFonts w:ascii="Times New Roman" w:hAnsi="Times New Roman" w:cs="Times New Roman"/>
+        </w:rPr>
+        <w:t>Program Code</w:t>
+      </w:r>
+    </w:p>
+    <w:p>
+      <w:pPr>
+        <w:pStyle w:val="Default"/>
+        <w:numPr>
+          <w:ilvl w:val="0"/>
+          <w:numId w:val="1"/>
+        </w:numPr>
+        <w:jc w:val="both"/>
+        <w:rPr>
+          <w:rFonts w:ascii="Times New Roman" w:hAnsi="Times New Roman" w:cs="Times New Roman"/>
+        </w:rPr>
+      </w:pPr>
+      <w:r>
+        <w:rPr>
+          <w:rFonts w:ascii="Times New Roman" w:hAnsi="Times New Roman" w:cs="Times New Roman"/>
+        </w:rPr>
+        <w:t>Resources Required</w:t>
+      </w:r>
+    </w:p>
+    <w:p>
+      <w:pPr>
+        <w:pStyle w:val="Default"/>
+        <w:numPr>
+          <w:ilvl w:val="0"/>
+          <w:numId w:val="1"/>
+        </w:numPr>
+        <w:jc w:val="both"/>
+        <w:rPr>
+          <w:rFonts w:ascii="Times New Roman" w:hAnsi="Times New Roman" w:cs="Times New Roman"/>
+        </w:rPr>
+      </w:pPr>
+      <w:r>
+        <w:rPr>
+          <w:rFonts w:ascii="Times New Roman" w:hAnsi="Times New Roman" w:cs="Times New Roman"/>
+        </w:rPr>
+        <w:t>Precautions</w:t>
+      </w:r>
+    </w:p>
+    <w:p>
+      <w:pPr>
+        <w:pStyle w:val="Default"/>
+        <w:numPr>
+          <w:ilvl w:val="0"/>
+          <w:numId w:val="1"/>
+        </w:numPr>
+        <w:jc w:val="both"/>
+        <w:rPr>
+          <w:rFonts w:ascii="Times New Roman" w:hAnsi="Times New Roman" w:cs="Times New Roman"/>
+        </w:rPr>
+      </w:pPr>
+      <w:r>
+        <w:rPr>
+          <w:rFonts w:ascii="Times New Roman" w:hAnsi="Times New Roman" w:cs="Times New Roman"/>
+        </w:rPr>
+        <w:t>Resources Used</w:t>
+      </w:r>
+    </w:p>
+    <w:p>
+      <w:pPr>
+        <w:pStyle w:val="Default"/>
+        <w:numPr>
+          <w:ilvl w:val="0"/>
+          <w:numId w:val="1"/>
+        </w:numPr>
+        <w:jc w:val="both"/>
+        <w:rPr>
+          <w:rFonts w:ascii="Times New Roman" w:hAnsi="Times New Roman" w:cs="Times New Roman"/>
+        </w:rPr>
+      </w:pPr>
+      <w:r>
+        <w:rPr>
+          <w:rFonts w:ascii="Times New Roman" w:hAnsi="Times New Roman" w:cs="Times New Roman"/>
+        </w:rPr>
+        <w:t>Result (Output of Program)</w:t>
+      </w:r>
+    </w:p>
+    <w:p>
+      <w:pPr>
+        <w:pStyle w:val="Default"/>
+        <w:numPr>
+          <w:ilvl w:val="0"/>
+          <w:numId w:val="1"/>
+        </w:numPr>
+        <w:jc w:val="both"/>
+        <w:rPr>
+          <w:rFonts w:ascii="Times New Roman" w:hAnsi="Times New Roman" w:cs="Times New Roman"/>
+        </w:rPr>
+      </w:pPr>
+      <w:r>
+        <w:rPr>
+          <w:rFonts w:ascii="Times New Roman" w:hAnsi="Times New Roman" w:cs="Times New Roman"/>
+        </w:rPr>
+        <w:t>Conclusion</w:t>
+      </w:r>
+    </w:p>
+    <w:p>
+      <w:pPr>
+        <w:pStyle w:val="Default"/>
+        <w:numPr>
+          <w:ilvl w:val="0"/>
+          <w:numId w:val="1"/>
+        </w:numPr>
+        <w:jc w:val="both"/>
+        <w:rPr>
+          <w:rFonts w:ascii="Times New Roman" w:hAnsi="Times New Roman" w:cs="Times New Roman"/>
+        </w:rPr>
+      </w:pPr>
+      <w:r>
+        <w:rPr>
+          <w:rFonts w:ascii="Times New Roman" w:hAnsi="Times New Roman" w:cs="Times New Roman"/>
+        </w:rPr>
+        <w:t>Practical related questions</w:t>
+      </w:r>
+    </w:p>
+    <w:p>
+      <w:pPr>
+        <w:pStyle w:val="Default"/>
+        <w:numPr>
+          <w:ilvl w:val="0"/>
+          <w:numId w:val="1"/>
+        </w:numPr>
+        <w:jc w:val="both"/>
+        <w:rPr>
+          <w:rFonts w:ascii="Times New Roman" w:hAnsi="Times New Roman" w:cs="Times New Roman"/>
+        </w:rPr>
+      </w:pPr>
+      <w:r>
+        <w:rPr>
+          <w:rFonts w:ascii="Times New Roman" w:hAnsi="Times New Roman" w:cs="Times New Roman"/>
+        </w:rPr>
+        <w:t>Exercise</w:t>
+      </w:r>
+    </w:p>
+    <w:p>
+      <w:pPr>
+        <w:pStyle w:val="Default"/>
+        <w:numPr>
+          <w:ilvl w:val="0"/>
+          <w:numId w:val="1"/>
+        </w:numPr>
+        <w:jc w:val="both"/>
+        <w:rPr>
+          <w:rFonts w:ascii="Times New Roman" w:hAnsi="Times New Roman" w:cs="Times New Roman"/>
+        </w:rPr>
+      </w:pPr>
+      <w:r>
+        <w:rPr>
+          <w:rFonts w:ascii="Times New Roman" w:hAnsi="Times New Roman" w:cs="Times New Roman"/>
+        </w:rPr>
+        <w:t>References/Suggestions for further reading</w:t>
+      </w:r>
+    </w:p>
+    <w:p>
+      <w:pPr>
+        <w:pStyle w:val="Default"/>
+        <w:numPr>
+          <w:ilvl w:val="0"/>
+          <w:numId w:val="1"/>
+        </w:numPr>
+        <w:jc w:val="both"/>
+        <w:rPr>
+          <w:rFonts w:ascii="Times New Roman" w:hAnsi="Times New Roman" w:cs="Times New Roman"/>
+        </w:rPr>
+      </w:pPr>
+      <w:r>
+        <w:rPr>
+          <w:rFonts w:ascii="Times New Roman" w:hAnsi="Times New Roman" w:cs="Times New Roman"/>
+        </w:rPr>
+        <w:t>Assessment Scheme</w:t>
+      </w:r>
+    </w:p>
+    <w:p>
+      <w:pPr>
+        <w:pStyle w:val="Default"/>
+        <w:ind w:left="360"/>
+        <w:jc w:val="both"/>
+        <w:rPr>
+          <w:rFonts w:ascii="Times New Roman" w:hAnsi="Times New Roman" w:cs="Times New Roman"/>
+        </w:rPr>
+      </w:pPr>
+      <w:r>
+        <w:rPr>
+          <w:rFonts w:ascii="Times New Roman" w:hAnsi="Times New Roman" w:cs="Times New Roman"/>
+        </w:rPr>
+        <w:t>Above steps help</w:t>
+      </w:r>
+      <w:r>
+        <w:rPr>
+          <w:rFonts w:ascii="Times New Roman" w:hAnsi="Times New Roman" w:cs="Times New Roman"/>
+        </w:rPr>
+        <w:t xml:space="preserve"> teachers as well as students to focus on </w:t>
+      </w:r>
+      <w:r>
+        <w:rPr>
+          <w:rFonts w:ascii="Times New Roman" w:hAnsi="Times New Roman" w:cs="Times New Roman"/>
+        </w:rPr>
+        <w:t xml:space="preserve">competencies for achieving </w:t>
+      </w:r>
+      <w:r>
+        <w:rPr>
+          <w:rFonts w:ascii="Times New Roman" w:hAnsi="Times New Roman" w:cs="Times New Roman"/>
+        </w:rPr>
+        <w:t>outcomes.</w:t>
+      </w:r>
+      <w:r>
+        <w:rPr>
+          <w:rFonts w:ascii="Times New Roman" w:hAnsi="Times New Roman" w:cs="Times New Roman"/>
+        </w:rPr>
+        <w:t xml:space="preserve"> The Images on next page shows above list of stages given by MBSTE Laboratory Manual.</w:t>
+      </w:r>
+    </w:p>
+    <w:p>
+      <w:pPr>
+        <w:pStyle w:val="Default"/>
+        <w:ind w:left="360"/>
+        <w:jc w:val="both"/>
+        <w:rPr>
+          <w:rFonts w:ascii="Times New Roman" w:hAnsi="Times New Roman" w:cs="Times New Roman"/>
+        </w:rPr>
+      </w:pPr>
+    </w:p>
+    <w:p>
+      <w:pPr>
+        <w:pStyle w:val="Default"/>
+        <w:jc w:val="both"/>
+        <w:rPr>
+          <w:rFonts w:ascii="Times New Roman" w:hAnsi="Times New Roman" w:cs="Times New Roman"/>
+        </w:rPr>
+      </w:pPr>
+    </w:p>
+    <w:p>
+      <w:pPr>
+        <w:pStyle w:val="Default"/>
+        <w:rPr>
+          <w:rFonts w:ascii="Times New Roman" w:hAnsi="Times New Roman" w:cs="Times New Roman"/>
+        </w:rPr>
+      </w:pPr>
+    </w:p>
+    <w:p>
+      <w:pPr>
+        <w:rPr>
+          <w:rFonts w:cs="Times New Roman"/>
+          <w:color w:val="000000"/>
+          <w:szCs w:val="24"/>
+        </w:rPr>
+      </w:pPr>
+      <w:r>
+        <w:rPr>
+          <w:rFonts w:cs="Times New Roman"/>
+        </w:rPr>
+        <w:br w:type="page"/>
+      </w:r>
+    </w:p>
+    <w:p>
+      <w:pPr>
+        <w:pStyle w:val="Default"/>
+        <w:rPr>
+          <w:rFonts w:ascii="Times New Roman" w:hAnsi="Times New Roman" w:cs="Times New Roman"/>
+        </w:rPr>
+      </w:pPr>
+    </w:p>
+    <w:tbl>
+      <w:tblPr>
+        <w:tblStyle w:val="TableGrid"/>
+        <w:tblW w:w="0" w:type="auto"/>
+        <w:tblLook w:val="04A0"/>
+      </w:tblPr>
+      <w:tblGrid>
+        <w:gridCol w:w="5136"/>
+        <w:gridCol w:w="4986"/>
+      </w:tblGrid>
+      <w:tr>
+        <w:tc>
+          <w:tcPr>
+            <w:tcW w:w="5136" w:type="dxa"/>
+          </w:tcPr>
+          <w:p>
+            <w:pPr>
+              <w:rPr>
+                <w:rFonts w:cs="Times New Roman"/>
+              </w:rPr>
+            </w:pPr>
+            <w:r>
+              <w:rPr>
+                <w:rFonts w:cs="Times New Roman"/>
+                <w:noProof/>
+              </w:rPr>
+              <w:drawing>
+                <wp:inline distT="0" distB="0" distL="0" distR="0">
+                  <wp:extent cx="3099209" cy="4258101"/>
+                  <wp:effectExtent l="19050" t="0" r="5941" b="0"/>
+                  <wp:docPr id="1" name="Picture 0" descr="First Page.jpg"/>
+                  <wp:cNvGraphicFramePr>
+                    <a:graphicFrameLocks xmlns:a="http://schemas.openxmlformats.org/drawingml/2006/main" noChangeAspect="1"/>
+                  </wp:cNvGraphicFramePr>
+                  <a:graphic xmlns:a="http://schemas.openxmlformats.org/drawingml/2006/main">
+                    <a:graphicData uri="http://schemas.openxmlformats.org/drawingml/2006/picture">
+                      <pic:pic xmlns:pic="http://schemas.openxmlformats.org/drawingml/2006/picture">
+                        <pic:nvPicPr>
+                          <pic:cNvPr id="0" name="First Page.jpg"/>
+                          <pic:cNvPicPr/>
+                        </pic:nvPicPr>
+                        <pic:blipFill>
+                          <a:blip r:embed="rId5" cstate="print"/>
+                          <a:stretch>
+                            <a:fillRect/>
+                          </a:stretch>
+                        </pic:blipFill>
+                        <pic:spPr>
+                          <a:xfrm>
+                            <a:off x="0" y="0"/>
+                            <a:ext cx="3101009" cy="4260574"/>
+                          </a:xfrm>
+                          <a:prstGeom prst="rect">
+                            <a:avLst/>
+                          </a:prstGeom>
+                        </pic:spPr>
+                      </pic:pic>
+                    </a:graphicData>
+                  </a:graphic>
+                </wp:inline>
+              </w:drawing>
+            </w:r>
+          </w:p>
+        </w:tc>
+        <w:tc>
+          <w:tcPr>
+            <w:tcW w:w="4986" w:type="dxa"/>
+          </w:tcPr>
+          <w:p>
+            <w:pPr>
+              <w:rPr>
+                <w:rFonts w:cs="Times New Roman"/>
+              </w:rPr>
+            </w:pPr>
+            <w:r>
+              <w:rPr>
+                <w:rFonts w:cs="Times New Roman"/>
+                <w:noProof/>
+              </w:rPr>
+              <w:drawing>
+                <wp:inline distT="0" distB="0" distL="0" distR="0">
+                  <wp:extent cx="3009014" cy="4139078"/>
+                  <wp:effectExtent l="19050" t="0" r="886" b="0"/>
+                  <wp:docPr id="2" name="Picture 1" descr="9.jpg"/>
+                  <wp:cNvGraphicFramePr>
+                    <a:graphicFrameLocks xmlns:a="http://schemas.openxmlformats.org/drawingml/2006/main" noChangeAspect="1"/>
+                  </wp:cNvGraphicFramePr>
+                  <a:graphic xmlns:a="http://schemas.openxmlformats.org/drawingml/2006/main">
+                    <a:graphicData uri="http://schemas.openxmlformats.org/drawingml/2006/picture">
+                      <pic:pic xmlns:pic="http://schemas.openxmlformats.org/drawingml/2006/picture">
+                        <pic:nvPicPr>
+                          <pic:cNvPr id="0" name="9.jpg"/>
+                          <pic:cNvPicPr/>
+                        </pic:nvPicPr>
+                        <pic:blipFill>
+                          <a:blip r:embed="rId6"/>
+                          <a:stretch>
+                            <a:fillRect/>
+                          </a:stretch>
+                        </pic:blipFill>
+                        <pic:spPr>
+                          <a:xfrm>
+                            <a:off x="0" y="0"/>
+                            <a:ext cx="3018209" cy="4151727"/>
+                          </a:xfrm>
+                          <a:prstGeom prst="rect">
+                            <a:avLst/>
+                          </a:prstGeom>
+                        </pic:spPr>
+                      </pic:pic>
+                    </a:graphicData>
+                  </a:graphic>
+                </wp:inline>
+              </w:drawing>
+            </w:r>
+          </w:p>
+        </w:tc>
+      </w:tr>
+      <w:tr>
+        <w:trPr>
+          <w:trHeight w:val="6938"/>
+        </w:trPr>
+        <w:tc>
+          <w:tcPr>
+            <w:tcW w:w="4788" w:type="dxa"/>
+          </w:tcPr>
+          <w:p>
+            <w:pPr>
+              <w:rPr>
+                <w:rFonts w:cs="Times New Roman"/>
+              </w:rPr>
+            </w:pPr>
+            <w:r>
+              <w:rPr>
+                <w:rFonts w:cs="Times New Roman"/>
+                <w:noProof/>
+              </w:rPr>
+              <w:drawing>
+                <wp:inline distT="0" distB="0" distL="0" distR="0">
+                  <wp:extent cx="3000195" cy="4192438"/>
+                  <wp:effectExtent l="19050" t="0" r="0" b="0"/>
+                  <wp:docPr id="3" name="Picture 2" descr="10.jpg"/>
+                  <wp:cNvGraphicFramePr>
+                    <a:graphicFrameLocks xmlns:a="http://schemas.openxmlformats.org/drawingml/2006/main" noChangeAspect="1"/>
+                  </wp:cNvGraphicFramePr>
+                  <a:graphic xmlns:a="http://schemas.openxmlformats.org/drawingml/2006/main">
+                    <a:graphicData uri="http://schemas.openxmlformats.org/drawingml/2006/picture">
+                      <pic:pic xmlns:pic="http://schemas.openxmlformats.org/drawingml/2006/picture">
+                        <pic:nvPicPr>
+                          <pic:cNvPr id="0" name="10.jpg"/>
+                          <pic:cNvPicPr/>
+                        </pic:nvPicPr>
+                        <pic:blipFill>
+                          <a:blip r:embed="rId7" cstate="print"/>
+                          <a:stretch>
+                            <a:fillRect/>
+                          </a:stretch>
+                        </pic:blipFill>
+                        <pic:spPr>
+                          <a:xfrm rot="10800000">
+                            <a:off x="0" y="0"/>
+                            <a:ext cx="3002002" cy="4194963"/>
+                          </a:xfrm>
+                          <a:prstGeom prst="rect">
+                            <a:avLst/>
+                          </a:prstGeom>
+                        </pic:spPr>
+                      </pic:pic>
+                    </a:graphicData>
+                  </a:graphic>
+                </wp:inline>
+              </w:drawing>
+            </w:r>
+          </w:p>
+        </w:tc>
+        <w:tc>
+          <w:tcPr>
+            <w:tcW w:w="4788" w:type="dxa"/>
+          </w:tcPr>
+          <w:p>
+            <w:pPr>
+              <w:rPr>
+                <w:rFonts w:cs="Times New Roman"/>
+              </w:rPr>
+            </w:pPr>
+            <w:r>
+              <w:rPr>
+                <w:rFonts w:cs="Times New Roman"/>
+                <w:noProof/>
+              </w:rPr>
+              <w:drawing>
+                <wp:inline distT="0" distB="0" distL="0" distR="0">
+                  <wp:extent cx="3006917" cy="4192438"/>
+                  <wp:effectExtent l="19050" t="0" r="2983" b="0"/>
+                  <wp:docPr id="4" name="Picture 3" descr="11.jpg"/>
+                  <wp:cNvGraphicFramePr>
+                    <a:graphicFrameLocks xmlns:a="http://schemas.openxmlformats.org/drawingml/2006/main" noChangeAspect="1"/>
+                  </wp:cNvGraphicFramePr>
+                  <a:graphic xmlns:a="http://schemas.openxmlformats.org/drawingml/2006/main">
+                    <a:graphicData uri="http://schemas.openxmlformats.org/drawingml/2006/picture">
+                      <pic:pic xmlns:pic="http://schemas.openxmlformats.org/drawingml/2006/picture">
+                        <pic:nvPicPr>
+                          <pic:cNvPr id="0" name="11.jpg"/>
+                          <pic:cNvPicPr/>
+                        </pic:nvPicPr>
+                        <pic:blipFill>
+                          <a:blip r:embed="rId8"/>
+                          <a:stretch>
+                            <a:fillRect/>
+                          </a:stretch>
+                        </pic:blipFill>
+                        <pic:spPr>
+                          <a:xfrm>
+                            <a:off x="0" y="0"/>
+                            <a:ext cx="3007359" cy="4193054"/>
+                          </a:xfrm>
+                          <a:prstGeom prst="rect">
+                            <a:avLst/>
+                          </a:prstGeom>
+                        </pic:spPr>
+                      </pic:pic>
+                    </a:graphicData>
+                  </a:graphic>
+                </wp:inline>
+              </w:drawing>
+            </w:r>
+          </w:p>
+        </w:tc>
+      </w:tr>
+      <w:tr>
+        <w:tc>
+          <w:tcPr>
+            <w:tcW w:w="4788" w:type="dxa"/>
+          </w:tcPr>
+          <w:p>
+            <w:pPr>
+              <w:rPr>
+                <w:rFonts w:cs="Times New Roman"/>
+              </w:rPr>
+            </w:pPr>
+            <w:r>
+              <w:rPr>
+                <w:rFonts w:cs="Times New Roman"/>
+                <w:noProof/>
+              </w:rPr>
+              <w:lastRenderedPageBreak/>
+              <w:drawing>
+                <wp:inline distT="0" distB="0" distL="0" distR="0">
+                  <wp:extent cx="2982943" cy="3916393"/>
+                  <wp:effectExtent l="19050" t="0" r="7907" b="0"/>
+                  <wp:docPr id="6" name="Picture 5" descr="12.jpg"/>
+                  <wp:cNvGraphicFramePr>
+                    <a:graphicFrameLocks xmlns:a="http://schemas.openxmlformats.org/drawingml/2006/main" noChangeAspect="1"/>
+                  </wp:cNvGraphicFramePr>
+                  <a:graphic xmlns:a="http://schemas.openxmlformats.org/drawingml/2006/main">
+                    <a:graphicData uri="http://schemas.openxmlformats.org/drawingml/2006/picture">
+                      <pic:pic xmlns:pic="http://schemas.openxmlformats.org/drawingml/2006/picture">
+                        <pic:nvPicPr>
+                          <pic:cNvPr id="0" name="12.jpg"/>
+                          <pic:cNvPicPr/>
+                        </pic:nvPicPr>
+                        <pic:blipFill>
+                          <a:blip r:embed="rId9" cstate="print"/>
+                          <a:stretch>
+                            <a:fillRect/>
+                          </a:stretch>
+                        </pic:blipFill>
+                        <pic:spPr>
+                          <a:xfrm rot="10800000">
+                            <a:off x="0" y="0"/>
+                            <a:ext cx="2987252" cy="3922051"/>
+                          </a:xfrm>
+                          <a:prstGeom prst="rect">
+                            <a:avLst/>
+                          </a:prstGeom>
+                        </pic:spPr>
+                      </pic:pic>
+                    </a:graphicData>
+                  </a:graphic>
+                </wp:inline>
+              </w:drawing>
+            </w:r>
+          </w:p>
+        </w:tc>
+        <w:tc>
+          <w:tcPr>
+            <w:tcW w:w="4788" w:type="dxa"/>
+          </w:tcPr>
+          <w:p>
+            <w:pPr>
+              <w:rPr>
+                <w:rFonts w:cs="Times New Roman"/>
+              </w:rPr>
+            </w:pPr>
+            <w:r>
+              <w:rPr>
+                <w:rFonts w:cs="Times New Roman"/>
+                <w:noProof/>
+              </w:rPr>
+              <w:drawing>
+                <wp:inline distT="0" distB="0" distL="0" distR="0">
+                  <wp:extent cx="2905305" cy="3873031"/>
+                  <wp:effectExtent l="19050" t="0" r="9345" b="0"/>
+                  <wp:docPr id="7" name="Picture 6" descr="13.jpg"/>
+                  <wp:cNvGraphicFramePr>
+                    <a:graphicFrameLocks xmlns:a="http://schemas.openxmlformats.org/drawingml/2006/main" noChangeAspect="1"/>
+                  </wp:cNvGraphicFramePr>
+                  <a:graphic xmlns:a="http://schemas.openxmlformats.org/drawingml/2006/main">
+                    <a:graphicData uri="http://schemas.openxmlformats.org/drawingml/2006/picture">
+                      <pic:pic xmlns:pic="http://schemas.openxmlformats.org/drawingml/2006/picture">
+                        <pic:nvPicPr>
+                          <pic:cNvPr id="0" name="13.jpg"/>
+                          <pic:cNvPicPr/>
+                        </pic:nvPicPr>
+                        <pic:blipFill>
+                          <a:blip r:embed="rId10" cstate="print"/>
+                          <a:stretch>
+                            <a:fillRect/>
+                          </a:stretch>
+                        </pic:blipFill>
+                        <pic:spPr>
+                          <a:xfrm>
+                            <a:off x="0" y="0"/>
+                            <a:ext cx="2907696" cy="3876219"/>
+                          </a:xfrm>
+                          <a:prstGeom prst="rect">
+                            <a:avLst/>
+                          </a:prstGeom>
+                        </pic:spPr>
+                      </pic:pic>
+                    </a:graphicData>
+                  </a:graphic>
+                </wp:inline>
+              </w:drawing>
+            </w:r>
+          </w:p>
+        </w:tc>
+      </w:tr>
+      <w:tr>
+        <w:tc>
+          <w:tcPr>
+            <w:tcW w:w="10122" w:type="dxa"/>
+            <w:gridSpan w:val="2"/>
+          </w:tcPr>
+          <w:p>
+            <w:pPr>
+              <w:jc w:val="center"/>
+              <w:rPr>
+                <w:rFonts w:cs="Times New Roman"/>
+              </w:rPr>
+            </w:pPr>
+            <w:r>
+              <w:rPr>
+                <w:rFonts w:cs="Times New Roman"/>
+                <w:noProof/>
+              </w:rPr>
+              <w:drawing>
+                <wp:inline distT="0" distB="0" distL="0" distR="0">
+                  <wp:extent cx="4596082" cy="4156453"/>
+                  <wp:effectExtent l="19050" t="0" r="0" b="0"/>
+                  <wp:docPr id="9" name="Picture 7" descr="15.jpg"/>
+                  <wp:cNvGraphicFramePr>
+                    <a:graphicFrameLocks xmlns:a="http://schemas.openxmlformats.org/drawingml/2006/main" noChangeAspect="1"/>
+                  </wp:cNvGraphicFramePr>
+                  <a:graphic xmlns:a="http://schemas.openxmlformats.org/drawingml/2006/main">
+                    <a:graphicData uri="http://schemas.openxmlformats.org/drawingml/2006/picture">
+                      <pic:pic xmlns:pic="http://schemas.openxmlformats.org/drawingml/2006/picture">
+                        <pic:nvPicPr>
+                          <pic:cNvPr id="0" name="15.jpg"/>
+                          <pic:cNvPicPr/>
+                        </pic:nvPicPr>
+                        <pic:blipFill>
+                          <a:blip r:embed="rId11"/>
+                          <a:stretch>
+                            <a:fillRect/>
+                          </a:stretch>
+                        </pic:blipFill>
+                        <pic:spPr>
+                          <a:xfrm>
+                            <a:off x="0" y="0"/>
+                            <a:ext cx="4603744" cy="4163382"/>
+                          </a:xfrm>
+                          <a:prstGeom prst="rect">
+                            <a:avLst/>
+                          </a:prstGeom>
+                        </pic:spPr>
+                      </pic:pic>
+                    </a:graphicData>
+                  </a:graphic>
+                </wp:inline>
+              </w:drawing>
+            </w:r>
+          </w:p>
+        </w:tc>
+      </w:tr>
+    </w:tbl>
+    <w:p>
+      <w:pPr>
+        <w:rPr>
+          <w:rFonts w:cs="Times New Roman"/>
+          <w:color w:val="000000"/>
+          <w:szCs w:val="24"/>
+        </w:rPr>
+      </w:pPr>
+      <w:r>
+        <w:rPr>
+          <w:rFonts w:cs="Times New Roman"/>
+        </w:rPr>
+        <w:br w:type="page"/>
+      </w:r>
+    </w:p>
+    <w:p>
+      <w:pPr>
+        <w:pStyle w:val="Default"/>
+        <w:rPr>
+          <w:rFonts w:ascii="Times New Roman" w:hAnsi="Times New Roman" w:cs="Times New Roman"/>
+          <w:b/>
+          <w:bCs/>
+        </w:rPr>
+      </w:pPr>
+      <w:r>
+        <w:rPr>
+          <w:rFonts w:ascii="Times New Roman" w:hAnsi="Times New Roman" w:cs="Times New Roman"/>
+          <w:b/>
+          <w:bCs/>
+        </w:rPr>
+        <w:lastRenderedPageBreak/>
         <w:t xml:space="preserve">B. Innovative experiments including industry attached practices, virtual labs (05) </w:t>
       </w:r>
     </w:p>
@@ -68,17 +1116,166 @@
           <w:rFonts w:cs="Times New Roman"/>
           <w:szCs w:val="24"/>
         </w:rPr>
+        <w:br w:type="page"/>
+      </w:r>
+    </w:p>
+    <w:p>
+      <w:pPr>
+        <w:rPr>
+          <w:rFonts w:cs="Times New Roman"/>
+          <w:b/>
+          <w:bCs/>
+          <w:szCs w:val="24"/>
+        </w:rPr>
+      </w:pPr>
+      <w:r>
+        <w:rPr>
+          <w:rFonts w:cs="Times New Roman"/>
+          <w:b/>
+          <w:bCs/>
+          <w:szCs w:val="24"/>
+        </w:rPr>
+        <w:lastRenderedPageBreak/>
         <w:t>C. Relevance to outcomes (05)</w:t>
       </w:r>
+    </w:p>
+    <w:p>
+      <w:pPr>
+        <w:rPr>
+          <w:rFonts w:cs="Times New Roman"/>
+          <w:szCs w:val="24"/>
+        </w:rPr>
+      </w:pPr>
     </w:p>
     <w:sectPr>
       <w:pgSz w:w="12240" w:h="15840"/>
-      <w:pgMar w:top="1440" w:right="1440" w:bottom="1440" w:left="1440" w:header="708" w:footer="708" w:gutter="0"/>
+      <w:pgMar w:top="851" w:right="851" w:bottom="851" w:left="1021" w:header="709" w:footer="709" w:gutter="0"/>
       <w:cols w:space="708"/>
       <w:docGrid w:linePitch="360"/>
     </w:sectPr>
   </w:body>
 </w:document>
+</file>
+
+<file path=word/numbering.xml><?xml version="1.0" encoding="utf-8"?>
+<w:numbering xmlns:ve="http://schemas.openxmlformats.org/markup-compatibility/2006" xmlns:o="urn:schemas-microsoft-com:office:office" xmlns:r="http://schemas.openxmlformats.org/officeDocument/2006/relationships" xmlns:m="http://schemas.openxmlformats.org/officeDocument/2006/math" xmlns:v="urn:schemas-microsoft-com:vml" xmlns:wp="http://schemas.openxmlformats.org/drawingml/2006/wordprocessingDrawing" xmlns:w10="urn:schemas-microsoft-com:office:word" xmlns:w="http://schemas.openxmlformats.org/wordprocessingml/2006/main" xmlns:wne="http://schemas.microsoft.com/office/word/2006/wordml">
+  <w:abstractNum w:abstractNumId="0">
+    <w:nsid w:val="5D8D43F4"/>
+    <w:multiLevelType w:val="hybridMultilevel"/>
+    <w:tmpl w:val="64E05674"/>
+    <w:lvl w:ilvl="0" w:tplc="04090001">
+      <w:start w:val="1"/>
+      <w:numFmt w:val="bullet"/>
+      <w:lvlText w:val=""/>
+      <w:lvlJc w:val="left"/>
+      <w:pPr>
+        <w:ind w:left="720" w:hanging="360"/>
+      </w:pPr>
+      <w:rPr>
+        <w:rFonts w:ascii="Symbol" w:hAnsi="Symbol" w:hint="default"/>
+      </w:rPr>
+    </w:lvl>
+    <w:lvl w:ilvl="1" w:tplc="04090003" w:tentative="1">
+      <w:start w:val="1"/>
+      <w:numFmt w:val="bullet"/>
+      <w:lvlText w:val="o"/>
+      <w:lvlJc w:val="left"/>
+      <w:pPr>
+        <w:ind w:left="1440" w:hanging="360"/>
+      </w:pPr>
+      <w:rPr>
+        <w:rFonts w:ascii="Courier New" w:hAnsi="Courier New" w:cs="Courier New" w:hint="default"/>
+      </w:rPr>
+    </w:lvl>
+    <w:lvl w:ilvl="2" w:tplc="04090005" w:tentative="1">
+      <w:start w:val="1"/>
+      <w:numFmt w:val="bullet"/>
+      <w:lvlText w:val=""/>
+      <w:lvlJc w:val="left"/>
+      <w:pPr>
+        <w:ind w:left="2160" w:hanging="360"/>
+      </w:pPr>
+      <w:rPr>
+        <w:rFonts w:ascii="Wingdings" w:hAnsi="Wingdings" w:hint="default"/>
+      </w:rPr>
+    </w:lvl>
+    <w:lvl w:ilvl="3" w:tplc="04090001" w:tentative="1">
+      <w:start w:val="1"/>
+      <w:numFmt w:val="bullet"/>
+      <w:lvlText w:val=""/>
+      <w:lvlJc w:val="left"/>
+      <w:pPr>
+        <w:ind w:left="2880" w:hanging="360"/>
+      </w:pPr>
+      <w:rPr>
+        <w:rFonts w:ascii="Symbol" w:hAnsi="Symbol" w:hint="default"/>
+      </w:rPr>
+    </w:lvl>
+    <w:lvl w:ilvl="4" w:tplc="04090003" w:tentative="1">
+      <w:start w:val="1"/>
+      <w:numFmt w:val="bullet"/>
+      <w:lvlText w:val="o"/>
+      <w:lvlJc w:val="left"/>
+      <w:pPr>
+        <w:ind w:left="3600" w:hanging="360"/>
+      </w:pPr>
+      <w:rPr>
+        <w:rFonts w:ascii="Courier New" w:hAnsi="Courier New" w:cs="Courier New" w:hint="default"/>
+      </w:rPr>
+    </w:lvl>
+    <w:lvl w:ilvl="5" w:tplc="04090005" w:tentative="1">
+      <w:start w:val="1"/>
+      <w:numFmt w:val="bullet"/>
+      <w:lvlText w:val=""/>
+      <w:lvlJc w:val="left"/>
+      <w:pPr>
+        <w:ind w:left="4320" w:hanging="360"/>
+      </w:pPr>
+      <w:rPr>
+        <w:rFonts w:ascii="Wingdings" w:hAnsi="Wingdings" w:hint="default"/>
+      </w:rPr>
+    </w:lvl>
+    <w:lvl w:ilvl="6" w:tplc="04090001" w:tentative="1">
+      <w:start w:val="1"/>
+      <w:numFmt w:val="bullet"/>
+      <w:lvlText w:val=""/>
+      <w:lvlJc w:val="left"/>
+      <w:pPr>
+        <w:ind w:left="5040" w:hanging="360"/>
+      </w:pPr>
+      <w:rPr>
+        <w:rFonts w:ascii="Symbol" w:hAnsi="Symbol" w:hint="default"/>
+      </w:rPr>
+    </w:lvl>
+    <w:lvl w:ilvl="7" w:tplc="04090003" w:tentative="1">
+      <w:start w:val="1"/>
+      <w:numFmt w:val="bullet"/>
+      <w:lvlText w:val="o"/>
+      <w:lvlJc w:val="left"/>
+      <w:pPr>
+        <w:ind w:left="5760" w:hanging="360"/>
+      </w:pPr>
+      <w:rPr>
+        <w:rFonts w:ascii="Courier New" w:hAnsi="Courier New" w:cs="Courier New" w:hint="default"/>
+      </w:rPr>
+    </w:lvl>
+    <w:lvl w:ilvl="8" w:tplc="04090005" w:tentative="1">
+      <w:start w:val="1"/>
+      <w:numFmt w:val="bullet"/>
+      <w:lvlText w:val=""/>
+      <w:lvlJc w:val="left"/>
+      <w:pPr>
+        <w:ind w:left="6480" w:hanging="360"/>
+      </w:pPr>
+      <w:rPr>
+        <w:rFonts w:ascii="Wingdings" w:hAnsi="Wingdings" w:hint="default"/>
+      </w:rPr>
+    </w:lvl>
+  </w:abstractNum>
+  <w:num w:numId="1">
+    <w:abstractNumId w:val="0"/>
+  </w:num>
+</w:numbering>
 </file>
 
 <file path=word/styles.xml><?xml version="1.0" encoding="utf-8"?>
@@ -287,6 +1484,62 @@
       <w:color w:val="000000"/>
       <w:sz w:val="24"/>
       <w:szCs w:val="24"/>
+    </w:rPr>
+  </w:style>
+  <w:style w:type="table" w:styleId="TableGrid">
+    <w:name w:val="Table Grid"/>
+    <w:basedOn w:val="TableNormal"/>
+    <w:uiPriority w:val="59"/>
+    <w:rsid w:val="00156B30"/>
+    <w:pPr>
+      <w:spacing w:after="0" w:line="240" w:lineRule="auto"/>
+    </w:pPr>
+    <w:tblPr>
+      <w:tblInd w:w="0" w:type="dxa"/>
+      <w:tblBorders>
+        <w:top w:val="single" w:sz="4" w:space="0" w:color="000000" w:themeColor="text1"/>
+        <w:left w:val="single" w:sz="4" w:space="0" w:color="000000" w:themeColor="text1"/>
+        <w:bottom w:val="single" w:sz="4" w:space="0" w:color="000000" w:themeColor="text1"/>
+        <w:right w:val="single" w:sz="4" w:space="0" w:color="000000" w:themeColor="text1"/>
+        <w:insideH w:val="single" w:sz="4" w:space="0" w:color="000000" w:themeColor="text1"/>
+        <w:insideV w:val="single" w:sz="4" w:space="0" w:color="000000" w:themeColor="text1"/>
+      </w:tblBorders>
+      <w:tblCellMar>
+        <w:top w:w="0" w:type="dxa"/>
+        <w:left w:w="108" w:type="dxa"/>
+        <w:bottom w:w="0" w:type="dxa"/>
+        <w:right w:w="108" w:type="dxa"/>
+      </w:tblCellMar>
+    </w:tblPr>
+  </w:style>
+  <w:style w:type="paragraph" w:styleId="BalloonText">
+    <w:name w:val="Balloon Text"/>
+    <w:basedOn w:val="Normal"/>
+    <w:link w:val="BalloonTextChar"/>
+    <w:uiPriority w:val="99"/>
+    <w:semiHidden/>
+    <w:unhideWhenUsed/>
+    <w:rsid w:val="00405CCA"/>
+    <w:pPr>
+      <w:spacing w:after="0" w:line="240" w:lineRule="auto"/>
+    </w:pPr>
+    <w:rPr>
+      <w:rFonts w:ascii="Tahoma" w:hAnsi="Tahoma" w:cs="Tahoma"/>
+      <w:sz w:val="16"/>
+      <w:szCs w:val="14"/>
+    </w:rPr>
+  </w:style>
+  <w:style w:type="character" w:customStyle="1" w:styleId="BalloonTextChar">
+    <w:name w:val="Balloon Text Char"/>
+    <w:basedOn w:val="DefaultParagraphFont"/>
+    <w:link w:val="BalloonText"/>
+    <w:uiPriority w:val="99"/>
+    <w:semiHidden/>
+    <w:rsid w:val="00405CCA"/>
+    <w:rPr>
+      <w:rFonts w:ascii="Tahoma" w:hAnsi="Tahoma" w:cs="Tahoma"/>
+      <w:sz w:val="16"/>
+      <w:szCs w:val="14"/>
     </w:rPr>
   </w:style>
 </w:styles>

</xml_diff>

<commit_message>
C2 2.2.3 A B C content and images are added
</commit_message>
<xml_diff>
--- a/C2/2.2.3.docx
+++ b/C2/2.2.3.docx
@@ -1106,11 +1106,205 @@
     </w:p>
     <w:p>
       <w:pPr>
-        <w:rPr>
-          <w:rFonts w:cs="Times New Roman"/>
-          <w:szCs w:val="24"/>
-        </w:rPr>
-      </w:pPr>
+        <w:jc w:val="both"/>
+        <w:rPr>
+          <w:rFonts w:cs="Times New Roman"/>
+          <w:szCs w:val="24"/>
+        </w:rPr>
+      </w:pPr>
+      <w:r>
+        <w:rPr>
+          <w:rFonts w:cs="Times New Roman"/>
+          <w:szCs w:val="24"/>
+        </w:rPr>
+        <w:t xml:space="preserve">The laboratory </w:t>
+      </w:r>
+      <w:r>
+        <w:rPr>
+          <w:rFonts w:cs="Times New Roman"/>
+          <w:szCs w:val="24"/>
+        </w:rPr>
+        <w:t>manuals of subject also contain</w:t>
+      </w:r>
+      <w:r>
+        <w:rPr>
+          <w:rFonts w:cs="Times New Roman"/>
+          <w:szCs w:val="24"/>
+        </w:rPr>
+        <w:t xml:space="preserve"> List of industry relevant skills.</w:t>
+      </w:r>
+      <w:r>
+        <w:rPr>
+          <w:rFonts w:cs="Times New Roman"/>
+          <w:szCs w:val="24"/>
+        </w:rPr>
+        <w:t xml:space="preserve"> Following image shows Laboratory manual page of subject “Data Structures using C” </w:t>
+      </w:r>
+    </w:p>
+    <w:p>
+      <w:pPr>
+        <w:jc w:val="center"/>
+        <w:rPr>
+          <w:rFonts w:cs="Times New Roman"/>
+          <w:szCs w:val="24"/>
+        </w:rPr>
+      </w:pPr>
+      <w:r>
+        <w:rPr>
+          <w:rFonts w:cs="Times New Roman"/>
+          <w:noProof/>
+          <w:szCs w:val="24"/>
+        </w:rPr>
+        <w:drawing>
+          <wp:inline distT="0" distB="0" distL="0" distR="0">
+            <wp:extent cx="5089139" cy="5911571"/>
+            <wp:effectExtent l="19050" t="0" r="0" b="0"/>
+            <wp:docPr id="11" name="Picture 4" descr="E:\NBA\NBAGRWPL\At College GRWPL\grwpl-master\grwpl1\grwpl\fill\2.2.3\man 3.jpg"/>
+            <wp:cNvGraphicFramePr>
+              <a:graphicFrameLocks xmlns:a="http://schemas.openxmlformats.org/drawingml/2006/main" noChangeAspect="1"/>
+            </wp:cNvGraphicFramePr>
+            <a:graphic xmlns:a="http://schemas.openxmlformats.org/drawingml/2006/main">
+              <a:graphicData uri="http://schemas.openxmlformats.org/drawingml/2006/picture">
+                <pic:pic xmlns:pic="http://schemas.openxmlformats.org/drawingml/2006/picture">
+                  <pic:nvPicPr>
+                    <pic:cNvPr id="0" name="Picture 4" descr="E:\NBA\NBAGRWPL\At College GRWPL\grwpl-master\grwpl1\grwpl\fill\2.2.3\man 3.jpg"/>
+                    <pic:cNvPicPr>
+                      <a:picLocks noChangeAspect="1" noChangeArrowheads="1"/>
+                    </pic:cNvPicPr>
+                  </pic:nvPicPr>
+                  <pic:blipFill>
+                    <a:blip r:embed="rId12"/>
+                    <a:srcRect/>
+                    <a:stretch>
+                      <a:fillRect/>
+                    </a:stretch>
+                  </pic:blipFill>
+                  <pic:spPr bwMode="auto">
+                    <a:xfrm>
+                      <a:off x="0" y="0"/>
+                      <a:ext cx="5091113" cy="5913864"/>
+                    </a:xfrm>
+                    <a:prstGeom prst="rect">
+                      <a:avLst/>
+                    </a:prstGeom>
+                    <a:noFill/>
+                    <a:ln w="9525">
+                      <a:noFill/>
+                      <a:miter lim="800000"/>
+                      <a:headEnd/>
+                      <a:tailEnd/>
+                    </a:ln>
+                  </pic:spPr>
+                </pic:pic>
+              </a:graphicData>
+            </a:graphic>
+          </wp:inline>
+        </w:drawing>
+      </w:r>
+    </w:p>
+    <w:p>
+      <w:pPr>
+        <w:jc w:val="center"/>
+        <w:rPr>
+          <w:rFonts w:cs="Times New Roman"/>
+          <w:szCs w:val="24"/>
+        </w:rPr>
+      </w:pPr>
+      <w:proofErr w:type="gramStart"/>
+      <w:r>
+        <w:rPr>
+          <w:rFonts w:cs="Times New Roman"/>
+          <w:szCs w:val="24"/>
+        </w:rPr>
+        <w:t>Picture :</w:t>
+      </w:r>
+      <w:proofErr w:type="gramEnd"/>
+      <w:r>
+        <w:rPr>
+          <w:rFonts w:cs="Times New Roman"/>
+          <w:szCs w:val="24"/>
+        </w:rPr>
+        <w:t xml:space="preserve"> Laboratory manual page of “Data Structures using C” showing list of industry relevant skills</w:t>
+      </w:r>
+    </w:p>
+    <w:p>
+      <w:pPr>
+        <w:jc w:val="both"/>
+        <w:rPr>
+          <w:rFonts w:cs="Times New Roman"/>
+          <w:szCs w:val="24"/>
+        </w:rPr>
+      </w:pPr>
+      <w:r>
+        <w:rPr>
+          <w:rFonts w:cs="Times New Roman"/>
+          <w:szCs w:val="24"/>
+        </w:rPr>
+        <w:t>Computer engineering program have many subjects which are programming oriented. These programming subjects are practical oriented and these require programming</w:t>
+      </w:r>
+      <w:r>
+        <w:rPr>
+          <w:rFonts w:cs="Times New Roman"/>
+          <w:szCs w:val="24"/>
+        </w:rPr>
+        <w:t xml:space="preserve"> (coding)</w:t>
+      </w:r>
+      <w:r>
+        <w:rPr>
+          <w:rFonts w:cs="Times New Roman"/>
+          <w:szCs w:val="24"/>
+        </w:rPr>
+        <w:t xml:space="preserve"> standards to be followed.</w:t>
+      </w:r>
+      <w:r>
+        <w:rPr>
+          <w:rFonts w:cs="Times New Roman"/>
+          <w:szCs w:val="24"/>
+        </w:rPr>
+        <w:t xml:space="preserve"> </w:t>
+      </w:r>
+      <w:r>
+        <w:rPr>
+          <w:rFonts w:cs="Times New Roman"/>
+          <w:szCs w:val="24"/>
+        </w:rPr>
+        <w:t xml:space="preserve">Programming </w:t>
+      </w:r>
+      <w:r>
+        <w:rPr>
+          <w:rFonts w:cs="Times New Roman"/>
+          <w:szCs w:val="24"/>
+        </w:rPr>
+        <w:t xml:space="preserve">standards </w:t>
+      </w:r>
+      <w:r>
+        <w:rPr>
+          <w:rFonts w:cs="Times New Roman"/>
+          <w:szCs w:val="24"/>
+        </w:rPr>
+        <w:t xml:space="preserve">like </w:t>
+      </w:r>
+      <w:r>
+        <w:rPr>
+          <w:rFonts w:cs="Times New Roman"/>
+          <w:szCs w:val="24"/>
+        </w:rPr>
+        <w:t xml:space="preserve">Indentation rules, Proper comments in code, </w:t>
+      </w:r>
+      <w:r>
+        <w:rPr>
+          <w:rFonts w:cs="Times New Roman"/>
+          <w:szCs w:val="24"/>
+        </w:rPr>
+        <w:t xml:space="preserve">Naming conventions for local variables, global variables, constants and functions </w:t>
+      </w:r>
+      <w:r>
+        <w:rPr>
+          <w:rFonts w:cs="Times New Roman"/>
+          <w:szCs w:val="24"/>
+        </w:rPr>
+        <w:t>etc are industry attached best practices that students do follow.</w:t>
+      </w:r>
       <w:r>
         <w:rPr>
           <w:rFonts w:cs="Times New Roman"/>
@@ -1146,6 +1340,173 @@
           <w:szCs w:val="24"/>
         </w:rPr>
       </w:pPr>
+      <w:r>
+        <w:rPr>
+          <w:rFonts w:cs="Times New Roman"/>
+          <w:szCs w:val="24"/>
+        </w:rPr>
+        <w:t>As the laboratory manuals are designed by MSBTE, all experiments are mapped to outcomes</w:t>
+      </w:r>
+      <w:r>
+        <w:rPr>
+          <w:rFonts w:cs="Times New Roman"/>
+          <w:szCs w:val="24"/>
+        </w:rPr>
+        <w:t xml:space="preserve"> of particular course</w:t>
+      </w:r>
+      <w:r>
+        <w:rPr>
+          <w:rFonts w:cs="Times New Roman"/>
+          <w:szCs w:val="24"/>
+        </w:rPr>
+        <w:t xml:space="preserve">. The Picture on next page shows </w:t>
+      </w:r>
+      <w:r>
+        <w:rPr>
+          <w:rFonts w:cs="Times New Roman"/>
+          <w:szCs w:val="24"/>
+        </w:rPr>
+        <w:t>Course outcome matrix.</w:t>
+      </w:r>
+      <w:r>
+        <w:rPr>
+          <w:rFonts w:cs="Times New Roman"/>
+          <w:szCs w:val="24"/>
+        </w:rPr>
+        <w:t xml:space="preserve"> Here, for the subject, ‘</w:t>
+      </w:r>
+      <w:r>
+        <w:rPr>
+          <w:rFonts w:cs="Times New Roman"/>
+          <w:b/>
+          <w:bCs/>
+          <w:szCs w:val="24"/>
+        </w:rPr>
+        <w:t>Data Structures using C’</w:t>
+      </w:r>
+      <w:r>
+        <w:rPr>
+          <w:rFonts w:cs="Times New Roman"/>
+          <w:szCs w:val="24"/>
+        </w:rPr>
+        <w:t xml:space="preserve"> All COs are listed as </w:t>
+      </w:r>
+      <w:proofErr w:type="spellStart"/>
+      <w:r>
+        <w:rPr>
+          <w:rFonts w:cs="Times New Roman"/>
+          <w:szCs w:val="24"/>
+        </w:rPr>
+        <w:t>a</w:t>
+      </w:r>
+      <w:proofErr w:type="gramStart"/>
+      <w:r>
+        <w:rPr>
+          <w:rFonts w:cs="Times New Roman"/>
+          <w:szCs w:val="24"/>
+        </w:rPr>
+        <w:t>,b</w:t>
+      </w:r>
+      <w:proofErr w:type="spellEnd"/>
+      <w:proofErr w:type="gramEnd"/>
+      <w:r>
+        <w:rPr>
+          <w:rFonts w:cs="Times New Roman"/>
+          <w:szCs w:val="24"/>
+        </w:rPr>
+        <w:t xml:space="preserve">…e and all </w:t>
+      </w:r>
+      <w:r>
+        <w:rPr>
+          <w:rFonts w:cs="Times New Roman"/>
+          <w:szCs w:val="24"/>
+        </w:rPr>
+        <w:t>practical’s</w:t>
+      </w:r>
+      <w:r>
+        <w:rPr>
+          <w:rFonts w:cs="Times New Roman"/>
+          <w:szCs w:val="24"/>
+        </w:rPr>
+        <w:t xml:space="preserve"> are mapped to these </w:t>
+      </w:r>
+      <w:proofErr w:type="spellStart"/>
+      <w:r>
+        <w:rPr>
+          <w:rFonts w:cs="Times New Roman"/>
+          <w:szCs w:val="24"/>
+        </w:rPr>
+        <w:t>C</w:t>
+      </w:r>
+      <w:r>
+        <w:rPr>
+          <w:rFonts w:cs="Times New Roman"/>
+          <w:szCs w:val="24"/>
+        </w:rPr>
+        <w:t>Os.</w:t>
+      </w:r>
+      <w:proofErr w:type="spellEnd"/>
+    </w:p>
+    <w:p>
+      <w:pPr>
+        <w:jc w:val="center"/>
+        <w:rPr>
+          <w:rFonts w:cs="Times New Roman"/>
+          <w:szCs w:val="24"/>
+        </w:rPr>
+      </w:pPr>
+      <w:r>
+        <w:rPr>
+          <w:rFonts w:cs="Times New Roman"/>
+          <w:noProof/>
+          <w:szCs w:val="24"/>
+        </w:rPr>
+        <w:drawing>
+          <wp:inline distT="0" distB="0" distL="0" distR="0">
+            <wp:extent cx="4893191" cy="7251405"/>
+            <wp:effectExtent l="19050" t="0" r="2659" b="0"/>
+            <wp:docPr id="10" name="Picture 3" descr="E:\NBA\NBAGRWPL\At College GRWPL\grwpl-master\grwpl1\grwpl\fill\2.2.3\Pr CO Matrix.jpg"/>
+            <wp:cNvGraphicFramePr>
+              <a:graphicFrameLocks xmlns:a="http://schemas.openxmlformats.org/drawingml/2006/main" noChangeAspect="1"/>
+            </wp:cNvGraphicFramePr>
+            <a:graphic xmlns:a="http://schemas.openxmlformats.org/drawingml/2006/main">
+              <a:graphicData uri="http://schemas.openxmlformats.org/drawingml/2006/picture">
+                <pic:pic xmlns:pic="http://schemas.openxmlformats.org/drawingml/2006/picture">
+                  <pic:nvPicPr>
+                    <pic:cNvPr id="0" name="Picture 3" descr="E:\NBA\NBAGRWPL\At College GRWPL\grwpl-master\grwpl1\grwpl\fill\2.2.3\Pr CO Matrix.jpg"/>
+                    <pic:cNvPicPr>
+                      <a:picLocks noChangeAspect="1" noChangeArrowheads="1"/>
+                    </pic:cNvPicPr>
+                  </pic:nvPicPr>
+                  <pic:blipFill>
+                    <a:blip r:embed="rId13"/>
+                    <a:srcRect/>
+                    <a:stretch>
+                      <a:fillRect/>
+                    </a:stretch>
+                  </pic:blipFill>
+                  <pic:spPr bwMode="auto">
+                    <a:xfrm>
+                      <a:off x="0" y="0"/>
+                      <a:ext cx="4897219" cy="7257374"/>
+                    </a:xfrm>
+                    <a:prstGeom prst="rect">
+                      <a:avLst/>
+                    </a:prstGeom>
+                    <a:noFill/>
+                    <a:ln w="9525">
+                      <a:noFill/>
+                      <a:miter lim="800000"/>
+                      <a:headEnd/>
+                      <a:tailEnd/>
+                    </a:ln>
+                  </pic:spPr>
+                </pic:pic>
+              </a:graphicData>
+            </a:graphic>
+          </wp:inline>
+        </w:drawing>
+      </w:r>
     </w:p>
     <w:sectPr>
       <w:pgSz w:w="12240" w:h="15840"/>

</xml_diff>

<commit_message>
C 2.2.3 Working on Industry Practices
</commit_message>
<xml_diff>
--- a/C2/2.2.3.docx
+++ b/C2/2.2.3.docx
@@ -1210,15 +1210,13 @@
           <w:szCs w:val="24"/>
         </w:rPr>
       </w:pPr>
-      <w:proofErr w:type="gramStart"/>
-      <w:r>
-        <w:rPr>
-          <w:rFonts w:cs="Times New Roman"/>
-          <w:szCs w:val="24"/>
-        </w:rPr>
-        <w:t>Picture :</w:t>
-      </w:r>
-      <w:proofErr w:type="gramEnd"/>
+      <w:r>
+        <w:rPr>
+          <w:rFonts w:cs="Times New Roman"/>
+          <w:szCs w:val="24"/>
+        </w:rPr>
+        <w:t>Picture:</w:t>
+      </w:r>
       <w:r>
         <w:rPr>
           <w:rFonts w:cs="Times New Roman"/>

</xml_diff>

<commit_message>
2.2.3 OOP Industry added
</commit_message>
<xml_diff>
--- a/C2/2.2.3.docx
+++ b/C2/2.2.3.docx
@@ -1182,7 +1182,7 @@
                   <pic:spPr bwMode="auto">
                     <a:xfrm>
                       <a:off x="0" y="0"/>
-                      <a:ext cx="5091113" cy="5913864"/>
+                      <a:ext cx="5089139" cy="5911571"/>
                     </a:xfrm>
                     <a:prstGeom prst="rect">
                       <a:avLst/>
@@ -1308,6 +1308,125 @@
           <w:rFonts w:cs="Times New Roman"/>
           <w:szCs w:val="24"/>
         </w:rPr>
+        <w:t xml:space="preserve"> The image on next page shows list of industry relevant skills</w:t>
+      </w:r>
+      <w:r>
+        <w:rPr>
+          <w:rFonts w:cs="Times New Roman"/>
+          <w:szCs w:val="24"/>
+        </w:rPr>
+        <w:t xml:space="preserve"> </w:t>
+      </w:r>
+      <w:r>
+        <w:rPr>
+          <w:rFonts w:cs="Times New Roman"/>
+          <w:szCs w:val="24"/>
+        </w:rPr>
+        <w:t>of “</w:t>
+      </w:r>
+      <w:r>
+        <w:rPr>
+          <w:rFonts w:cs="Times New Roman"/>
+          <w:szCs w:val="24"/>
+        </w:rPr>
+        <w:t>Object Oriented Programming Using C++”</w:t>
+      </w:r>
+      <w:r>
+        <w:rPr>
+          <w:rFonts w:cs="Times New Roman"/>
+          <w:szCs w:val="24"/>
+        </w:rPr>
+        <w:t>.</w:t>
+      </w:r>
+      <w:r>
+        <w:rPr>
+          <w:rFonts w:cs="Times New Roman"/>
+          <w:szCs w:val="24"/>
+        </w:rPr>
+        <w:t xml:space="preserve"> These industry relevant skills are given by MSBTE in respective subject laboratory manual. </w:t>
+      </w:r>
+    </w:p>
+    <w:p>
+      <w:pPr>
+        <w:rPr>
+          <w:rFonts w:cs="Times New Roman"/>
+          <w:szCs w:val="24"/>
+        </w:rPr>
+      </w:pPr>
+      <w:r>
+        <w:rPr>
+          <w:rFonts w:cs="Times New Roman"/>
+          <w:szCs w:val="24"/>
+        </w:rPr>
+        <w:br w:type="page"/>
+      </w:r>
+    </w:p>
+    <w:p>
+      <w:pPr>
+        <w:jc w:val="center"/>
+        <w:rPr>
+          <w:rFonts w:cs="Times New Roman"/>
+          <w:szCs w:val="24"/>
+        </w:rPr>
+      </w:pPr>
+      <w:r>
+        <w:rPr>
+          <w:rFonts w:cs="Times New Roman"/>
+          <w:noProof/>
+          <w:szCs w:val="24"/>
+        </w:rPr>
+        <w:lastRenderedPageBreak/>
+        <w:drawing>
+          <wp:inline distT="0" distB="0" distL="0" distR="0">
+            <wp:extent cx="5719991" cy="5816010"/>
+            <wp:effectExtent l="19050" t="0" r="0" b="0"/>
+            <wp:docPr id="5" name="Picture 1" descr="E:\NBA\NBAGRWPL\At College GRWPL\grwpl-master\grwpl1\grwpl\C2\2.2.3Manual Scan\oop pl.jpg"/>
+            <wp:cNvGraphicFramePr>
+              <a:graphicFrameLocks xmlns:a="http://schemas.openxmlformats.org/drawingml/2006/main" noChangeAspect="1"/>
+            </wp:cNvGraphicFramePr>
+            <a:graphic xmlns:a="http://schemas.openxmlformats.org/drawingml/2006/main">
+              <a:graphicData uri="http://schemas.openxmlformats.org/drawingml/2006/picture">
+                <pic:pic xmlns:pic="http://schemas.openxmlformats.org/drawingml/2006/picture">
+                  <pic:nvPicPr>
+                    <pic:cNvPr id="0" name="Picture 1" descr="E:\NBA\NBAGRWPL\At College GRWPL\grwpl-master\grwpl1\grwpl\C2\2.2.3Manual Scan\oop pl.jpg"/>
+                    <pic:cNvPicPr>
+                      <a:picLocks noChangeAspect="1" noChangeArrowheads="1"/>
+                    </pic:cNvPicPr>
+                  </pic:nvPicPr>
+                  <pic:blipFill>
+                    <a:blip r:embed="rId13"/>
+                    <a:srcRect/>
+                    <a:stretch>
+                      <a:fillRect/>
+                    </a:stretch>
+                  </pic:blipFill>
+                  <pic:spPr bwMode="auto">
+                    <a:xfrm>
+                      <a:off x="0" y="0"/>
+                      <a:ext cx="5718308" cy="5814298"/>
+                    </a:xfrm>
+                    <a:prstGeom prst="rect">
+                      <a:avLst/>
+                    </a:prstGeom>
+                    <a:noFill/>
+                    <a:ln w="9525">
+                      <a:noFill/>
+                      <a:miter lim="800000"/>
+                      <a:headEnd/>
+                      <a:tailEnd/>
+                    </a:ln>
+                  </pic:spPr>
+                </pic:pic>
+              </a:graphicData>
+            </a:graphic>
+          </wp:inline>
+        </w:drawing>
+      </w:r>
+      <w:r>
+        <w:rPr>
+          <w:rFonts w:cs="Times New Roman"/>
+          <w:szCs w:val="24"/>
+        </w:rPr>
         <w:br w:type="page"/>
       </w:r>
     </w:p>
@@ -1461,8 +1580,8 @@
         </w:rPr>
         <w:drawing>
           <wp:inline distT="0" distB="0" distL="0" distR="0">
-            <wp:extent cx="4893191" cy="7251405"/>
-            <wp:effectExtent l="19050" t="0" r="2659" b="0"/>
+            <wp:extent cx="4890651" cy="6709144"/>
+            <wp:effectExtent l="19050" t="0" r="5199" b="0"/>
             <wp:docPr id="10" name="Picture 3" descr="E:\NBA\NBAGRWPL\At College GRWPL\grwpl-master\grwpl1\grwpl\fill\2.2.3\Pr CO Matrix.jpg"/>
             <wp:cNvGraphicFramePr>
               <a:graphicFrameLocks xmlns:a="http://schemas.openxmlformats.org/drawingml/2006/main" noChangeAspect="1"/>
@@ -1477,7 +1596,7 @@
                     </pic:cNvPicPr>
                   </pic:nvPicPr>
                   <pic:blipFill>
-                    <a:blip r:embed="rId13"/>
+                    <a:blip r:embed="rId14"/>
                     <a:srcRect/>
                     <a:stretch>
                       <a:fillRect/>
@@ -1486,7 +1605,7 @@
                   <pic:spPr bwMode="auto">
                     <a:xfrm>
                       <a:off x="0" y="0"/>
-                      <a:ext cx="4897219" cy="7257374"/>
+                      <a:ext cx="4897219" cy="6718154"/>
                     </a:xfrm>
                     <a:prstGeom prst="rect">
                       <a:avLst/>

</xml_diff>

<commit_message>
Commit before making changes in data
</commit_message>
<xml_diff>
--- a/C2/2.2.3.docx
+++ b/C2/2.2.3.docx
@@ -1378,9 +1378,9 @@
         <w:lastRenderedPageBreak/>
         <w:drawing>
           <wp:inline distT="0" distB="0" distL="0" distR="0">
-            <wp:extent cx="5719991" cy="5816010"/>
-            <wp:effectExtent l="19050" t="0" r="0" b="0"/>
-            <wp:docPr id="5" name="Picture 1" descr="E:\NBA\NBAGRWPL\At College GRWPL\grwpl-master\grwpl1\grwpl\C2\2.2.3Manual Scan\oop pl.jpg"/>
+            <wp:extent cx="6583680" cy="2648828"/>
+            <wp:effectExtent l="19050" t="0" r="7620" b="0"/>
+            <wp:docPr id="8" name="Picture 1" descr="E:\NBA\NBAGRWPL\At College GRWPL\grwpl-master\grwpl1\grwpl\C2\2.2.3Manual Scan\oop pl - Copy.jpg"/>
             <wp:cNvGraphicFramePr>
               <a:graphicFrameLocks xmlns:a="http://schemas.openxmlformats.org/drawingml/2006/main" noChangeAspect="1"/>
             </wp:cNvGraphicFramePr>
@@ -1388,7 +1388,7 @@
               <a:graphicData uri="http://schemas.openxmlformats.org/drawingml/2006/picture">
                 <pic:pic xmlns:pic="http://schemas.openxmlformats.org/drawingml/2006/picture">
                   <pic:nvPicPr>
-                    <pic:cNvPr id="0" name="Picture 1" descr="E:\NBA\NBAGRWPL\At College GRWPL\grwpl-master\grwpl1\grwpl\C2\2.2.3Manual Scan\oop pl.jpg"/>
+                    <pic:cNvPr id="0" name="Picture 1" descr="E:\NBA\NBAGRWPL\At College GRWPL\grwpl-master\grwpl1\grwpl\C2\2.2.3Manual Scan\oop pl - Copy.jpg"/>
                     <pic:cNvPicPr>
                       <a:picLocks noChangeAspect="1" noChangeArrowheads="1"/>
                     </pic:cNvPicPr>
@@ -1403,7 +1403,7 @@
                   <pic:spPr bwMode="auto">
                     <a:xfrm>
                       <a:off x="0" y="0"/>
-                      <a:ext cx="5718308" cy="5814298"/>
+                      <a:ext cx="6583680" cy="2648828"/>
                     </a:xfrm>
                     <a:prstGeom prst="rect">
                       <a:avLst/>

</xml_diff>